<commit_message>
Updated Database spec with VARCHAR2
</commit_message>
<xml_diff>
--- a/DatabaseSpecification.docx
+++ b/DatabaseSpecification.docx
@@ -169,7 +169,15 @@
           <w:i/>
           <w:szCs w:val="24"/>
         </w:rPr>
-        <w:t>VARCHAR(</w:t>
+        <w:t>VARCHAR2</w:t>
+      </w:r>
+      <w:r>
+        <w:rPr>
+          <w:rFonts w:cs="Segoe UI"/>
+          <w:i/>
+          <w:szCs w:val="24"/>
+        </w:rPr>
+        <w:t>(</w:t>
       </w:r>
       <w:proofErr w:type="gramEnd"/>
       <w:r>
@@ -305,7 +313,15 @@
           <w:i/>
           <w:szCs w:val="24"/>
         </w:rPr>
-        <w:t>VARCHAR(</w:t>
+        <w:t>VARCHAR2</w:t>
+      </w:r>
+      <w:r>
+        <w:rPr>
+          <w:rFonts w:cs="Segoe UI"/>
+          <w:i/>
+          <w:szCs w:val="24"/>
+        </w:rPr>
+        <w:t>(</w:t>
       </w:r>
       <w:proofErr w:type="gramEnd"/>
       <w:r>
@@ -358,6 +374,8 @@
         </w:rPr>
         <w:t xml:space="preserve"> – NONE</w:t>
       </w:r>
+      <w:bookmarkStart w:id="0" w:name="_GoBack"/>
+      <w:bookmarkEnd w:id="0"/>
     </w:p>
     <w:p>
       <w:pPr>
@@ -445,7 +463,15 @@
           <w:i/>
           <w:szCs w:val="24"/>
         </w:rPr>
-        <w:t>VARCHAR(</w:t>
+        <w:t>VARCHAR2</w:t>
+      </w:r>
+      <w:r>
+        <w:rPr>
+          <w:rFonts w:cs="Segoe UI"/>
+          <w:i/>
+          <w:szCs w:val="24"/>
+        </w:rPr>
+        <w:t>(</w:t>
       </w:r>
       <w:proofErr w:type="gramEnd"/>
       <w:r>
@@ -591,7 +617,15 @@
           <w:i/>
           <w:szCs w:val="24"/>
         </w:rPr>
-        <w:t>VARCHAR(</w:t>
+        <w:t>VARCHAR2</w:t>
+      </w:r>
+      <w:r>
+        <w:rPr>
+          <w:rFonts w:cs="Segoe UI"/>
+          <w:i/>
+          <w:szCs w:val="24"/>
+        </w:rPr>
+        <w:t>(</w:t>
       </w:r>
       <w:proofErr w:type="gramEnd"/>
       <w:r>
@@ -868,7 +902,13 @@
         <w:rPr>
           <w:i/>
         </w:rPr>
-        <w:t>VARCHAR(</w:t>
+        <w:t>VARCHAR2</w:t>
+      </w:r>
+      <w:r>
+        <w:rPr>
+          <w:i/>
+        </w:rPr>
+        <w:t>(</w:t>
       </w:r>
       <w:proofErr w:type="gramEnd"/>
       <w:r>
@@ -958,7 +998,13 @@
         <w:rPr>
           <w:i/>
         </w:rPr>
-        <w:t>VARCHAR(</w:t>
+        <w:t>VARCHAR2</w:t>
+      </w:r>
+      <w:r>
+        <w:rPr>
+          <w:i/>
+        </w:rPr>
+        <w:t>(</w:t>
       </w:r>
       <w:proofErr w:type="gramEnd"/>
       <w:r>
@@ -1422,7 +1468,13 @@
         <w:rPr>
           <w:i/>
         </w:rPr>
-        <w:t>VARCHAR(</w:t>
+        <w:t>VARCHAR2</w:t>
+      </w:r>
+      <w:r>
+        <w:rPr>
+          <w:i/>
+        </w:rPr>
+        <w:t>(</w:t>
       </w:r>
       <w:proofErr w:type="gramEnd"/>
       <w:r>
@@ -1658,7 +1710,13 @@
         <w:rPr>
           <w:i/>
         </w:rPr>
-        <w:t>VARCHAR(</w:t>
+        <w:t>VARCHAR2</w:t>
+      </w:r>
+      <w:r>
+        <w:rPr>
+          <w:i/>
+        </w:rPr>
+        <w:t>(</w:t>
       </w:r>
       <w:proofErr w:type="gramEnd"/>
       <w:r>
@@ -1994,7 +2052,13 @@
         <w:rPr>
           <w:i/>
         </w:rPr>
-        <w:t>VARCHAR(</w:t>
+        <w:t>VARCHAR2</w:t>
+      </w:r>
+      <w:r>
+        <w:rPr>
+          <w:i/>
+        </w:rPr>
+        <w:t>(</w:t>
       </w:r>
       <w:proofErr w:type="gramEnd"/>
       <w:r>
@@ -2229,7 +2293,13 @@
         <w:rPr>
           <w:i/>
         </w:rPr>
-        <w:t>VARCHAR(</w:t>
+        <w:t>VARCHAR2</w:t>
+      </w:r>
+      <w:r>
+        <w:rPr>
+          <w:i/>
+        </w:rPr>
+        <w:t>(</w:t>
       </w:r>
       <w:proofErr w:type="gramEnd"/>
       <w:r>
@@ -2330,7 +2400,13 @@
         <w:rPr>
           <w:i/>
         </w:rPr>
-        <w:t>VARCHAR(</w:t>
+        <w:t>VARCHAR2</w:t>
+      </w:r>
+      <w:r>
+        <w:rPr>
+          <w:i/>
+        </w:rPr>
+        <w:t>(</w:t>
       </w:r>
       <w:proofErr w:type="gramEnd"/>
       <w:r>
@@ -2429,7 +2505,13 @@
         <w:rPr>
           <w:i/>
         </w:rPr>
-        <w:t>VARCHAR(</w:t>
+        <w:t>VARCHAR2</w:t>
+      </w:r>
+      <w:r>
+        <w:rPr>
+          <w:i/>
+        </w:rPr>
+        <w:t>(</w:t>
       </w:r>
       <w:proofErr w:type="gramEnd"/>
       <w:r>
@@ -2530,7 +2612,13 @@
         <w:rPr>
           <w:i/>
         </w:rPr>
-        <w:t>VARCHAR(</w:t>
+        <w:t>VARCHAR2</w:t>
+      </w:r>
+      <w:r>
+        <w:rPr>
+          <w:i/>
+        </w:rPr>
+        <w:t>(</w:t>
       </w:r>
       <w:proofErr w:type="gramEnd"/>
       <w:r>
@@ -3866,7 +3954,13 @@
         <w:rPr>
           <w:i/>
         </w:rPr>
-        <w:t>VARCHAR(</w:t>
+        <w:t>VARCHAR2</w:t>
+      </w:r>
+      <w:r>
+        <w:rPr>
+          <w:i/>
+        </w:rPr>
+        <w:t>(</w:t>
       </w:r>
       <w:proofErr w:type="gramEnd"/>
       <w:r>
@@ -3959,7 +4053,13 @@
         <w:rPr>
           <w:i/>
         </w:rPr>
-        <w:t>VARCHAR(</w:t>
+        <w:t>VARCHAR2</w:t>
+      </w:r>
+      <w:r>
+        <w:rPr>
+          <w:i/>
+        </w:rPr>
+        <w:t>(</w:t>
       </w:r>
       <w:proofErr w:type="gramEnd"/>
       <w:r>
@@ -4242,7 +4342,13 @@
         <w:rPr>
           <w:i/>
         </w:rPr>
-        <w:t>VARCHAR(</w:t>
+        <w:t>VARCHAR2</w:t>
+      </w:r>
+      <w:r>
+        <w:rPr>
+          <w:i/>
+        </w:rPr>
+        <w:t>(</w:t>
       </w:r>
       <w:proofErr w:type="gramEnd"/>
       <w:r>
@@ -4341,7 +4447,13 @@
         <w:rPr>
           <w:i/>
         </w:rPr>
-        <w:t>VARCHAR(</w:t>
+        <w:t>VARCHAR2</w:t>
+      </w:r>
+      <w:r>
+        <w:rPr>
+          <w:i/>
+        </w:rPr>
+        <w:t>(</w:t>
       </w:r>
       <w:proofErr w:type="gramEnd"/>
       <w:r>
@@ -4434,7 +4546,13 @@
         <w:rPr>
           <w:i/>
         </w:rPr>
-        <w:t>VARCHAR(</w:t>
+        <w:t>VARCHAR2</w:t>
+      </w:r>
+      <w:r>
+        <w:rPr>
+          <w:i/>
+        </w:rPr>
+        <w:t>(</w:t>
       </w:r>
       <w:proofErr w:type="gramEnd"/>
       <w:r>
@@ -4994,7 +5112,13 @@
         <w:rPr>
           <w:i/>
         </w:rPr>
-        <w:t>VARCHAR(</w:t>
+        <w:t>VARCHAR2</w:t>
+      </w:r>
+      <w:r>
+        <w:rPr>
+          <w:i/>
+        </w:rPr>
+        <w:t>(</w:t>
       </w:r>
       <w:proofErr w:type="gramEnd"/>
       <w:r>
@@ -5089,7 +5213,13 @@
         <w:rPr>
           <w:i/>
         </w:rPr>
-        <w:t>VARCHAR(</w:t>
+        <w:t>VARCHAR2</w:t>
+      </w:r>
+      <w:r>
+        <w:rPr>
+          <w:i/>
+        </w:rPr>
+        <w:t>(</w:t>
       </w:r>
       <w:proofErr w:type="gramEnd"/>
       <w:r>
@@ -5182,7 +5312,13 @@
         <w:rPr>
           <w:i/>
         </w:rPr>
-        <w:t>VARCHAR(</w:t>
+        <w:t>VARCHAR2</w:t>
+      </w:r>
+      <w:r>
+        <w:rPr>
+          <w:i/>
+        </w:rPr>
+        <w:t>(</w:t>
       </w:r>
       <w:proofErr w:type="gramEnd"/>
       <w:r>
@@ -5277,7 +5413,13 @@
         <w:rPr>
           <w:i/>
         </w:rPr>
-        <w:t>VARCHAR(</w:t>
+        <w:t>VARCHAR2</w:t>
+      </w:r>
+      <w:r>
+        <w:rPr>
+          <w:i/>
+        </w:rPr>
+        <w:t>(</w:t>
       </w:r>
       <w:proofErr w:type="gramEnd"/>
       <w:r>
@@ -5668,8 +5810,6 @@
         </w:rPr>
         <w:t>StartDate</w:t>
       </w:r>
-      <w:bookmarkStart w:id="0" w:name="_GoBack"/>
-      <w:bookmarkEnd w:id="0"/>
       <w:proofErr w:type="spellEnd"/>
     </w:p>
     <w:p>

</xml_diff>

<commit_message>
PCData Excel file added
</commit_message>
<xml_diff>
--- a/DatabaseSpecification.docx
+++ b/DatabaseSpecification.docx
@@ -5145,906 +5145,722 @@
         </w:rPr>
         <w:t>Time</w:t>
       </w:r>
+      <w:proofErr w:type="spellEnd"/>
+    </w:p>
+    <w:p>
+      <w:pPr>
+        <w:rPr>
+          <w:i/>
+        </w:rPr>
+      </w:pPr>
+      <w:r>
+        <w:rPr>
+          <w:i/>
+        </w:rPr>
+        <w:tab/>
+      </w:r>
+      <w:r>
+        <w:rPr>
+          <w:i/>
+        </w:rPr>
+        <w:tab/>
+      </w:r>
+      <w:r>
+        <w:rPr>
+          <w:b/>
+        </w:rPr>
+        <w:t xml:space="preserve">Data Type – </w:t>
+      </w:r>
+      <w:r>
+        <w:rPr>
+          <w:i/>
+        </w:rPr>
+        <w:t>DATE</w:t>
+      </w:r>
+    </w:p>
+    <w:p>
+      <w:pPr>
+        <w:rPr>
+          <w:i/>
+        </w:rPr>
+      </w:pPr>
+      <w:r>
+        <w:rPr>
+          <w:i/>
+        </w:rPr>
+        <w:tab/>
+      </w:r>
+      <w:r>
+        <w:rPr>
+          <w:i/>
+        </w:rPr>
+        <w:tab/>
+      </w:r>
+      <w:r>
+        <w:rPr>
+          <w:b/>
+        </w:rPr>
+        <w:t xml:space="preserve">Constraints </w:t>
+      </w:r>
+      <w:r>
+        <w:t>–</w:t>
+      </w:r>
+      <w:r>
+        <w:rPr>
+          <w:i/>
+        </w:rPr>
+        <w:t xml:space="preserve"> NOT NULL</w:t>
+      </w:r>
+    </w:p>
+    <w:p>
+      <w:pPr>
+        <w:ind w:firstLine="720"/>
+        <w:rPr>
+          <w:i/>
+        </w:rPr>
+      </w:pPr>
+      <w:r>
+        <w:rPr>
+          <w:b/>
+        </w:rPr>
+        <w:t xml:space="preserve">Attribute – </w:t>
+      </w:r>
+      <w:proofErr w:type="spellStart"/>
+      <w:r>
+        <w:rPr>
+          <w:i/>
+        </w:rPr>
+        <w:t>EventName</w:t>
+      </w:r>
+      <w:proofErr w:type="spellEnd"/>
+    </w:p>
+    <w:p>
+      <w:pPr>
+        <w:rPr>
+          <w:i/>
+        </w:rPr>
+      </w:pPr>
+      <w:r>
+        <w:rPr>
+          <w:i/>
+        </w:rPr>
+        <w:tab/>
+      </w:r>
+      <w:r>
+        <w:rPr>
+          <w:i/>
+        </w:rPr>
+        <w:tab/>
+      </w:r>
+      <w:r>
+        <w:rPr>
+          <w:b/>
+        </w:rPr>
+        <w:t xml:space="preserve">Data Type – </w:t>
+      </w:r>
+      <w:proofErr w:type="gramStart"/>
+      <w:r>
+        <w:rPr>
+          <w:i/>
+        </w:rPr>
+        <w:t>VARCHAR2</w:t>
+      </w:r>
+      <w:r>
+        <w:rPr>
+          <w:i/>
+        </w:rPr>
+        <w:t>(</w:t>
+      </w:r>
+      <w:proofErr w:type="gramEnd"/>
+      <w:r>
+        <w:rPr>
+          <w:i/>
+        </w:rPr>
+        <w:t>100)</w:t>
+      </w:r>
+    </w:p>
+    <w:p>
+      <w:pPr>
+        <w:rPr>
+          <w:i/>
+        </w:rPr>
+      </w:pPr>
+      <w:r>
+        <w:rPr>
+          <w:i/>
+        </w:rPr>
+        <w:tab/>
+      </w:r>
+      <w:r>
+        <w:rPr>
+          <w:i/>
+        </w:rPr>
+        <w:tab/>
+      </w:r>
+      <w:r>
+        <w:rPr>
+          <w:b/>
+        </w:rPr>
+        <w:t xml:space="preserve">Constraints </w:t>
+      </w:r>
+      <w:r>
+        <w:t xml:space="preserve">– </w:t>
+      </w:r>
+      <w:r>
+        <w:rPr>
+          <w:i/>
+        </w:rPr>
+        <w:t>NOT NULL</w:t>
+      </w:r>
+    </w:p>
+    <w:p>
+      <w:pPr>
+        <w:ind w:firstLine="720"/>
+        <w:rPr>
+          <w:i/>
+        </w:rPr>
+      </w:pPr>
+      <w:r>
+        <w:rPr>
+          <w:b/>
+        </w:rPr>
+        <w:t xml:space="preserve">Attribute – </w:t>
+      </w:r>
+      <w:proofErr w:type="spellStart"/>
+      <w:r>
+        <w:rPr>
+          <w:i/>
+        </w:rPr>
+        <w:t>EventPurpose</w:t>
+      </w:r>
+      <w:proofErr w:type="spellEnd"/>
+    </w:p>
+    <w:p>
+      <w:pPr>
+        <w:rPr>
+          <w:i/>
+        </w:rPr>
+      </w:pPr>
+      <w:r>
+        <w:rPr>
+          <w:i/>
+        </w:rPr>
+        <w:tab/>
+      </w:r>
+      <w:r>
+        <w:rPr>
+          <w:i/>
+        </w:rPr>
+        <w:tab/>
+      </w:r>
+      <w:r>
+        <w:rPr>
+          <w:b/>
+        </w:rPr>
+        <w:t xml:space="preserve">Data Type – </w:t>
+      </w:r>
+      <w:proofErr w:type="gramStart"/>
+      <w:r>
+        <w:rPr>
+          <w:i/>
+        </w:rPr>
+        <w:t>VARCHAR2</w:t>
+      </w:r>
+      <w:r>
+        <w:rPr>
+          <w:i/>
+        </w:rPr>
+        <w:t>(</w:t>
+      </w:r>
+      <w:proofErr w:type="gramEnd"/>
+      <w:r>
+        <w:rPr>
+          <w:i/>
+        </w:rPr>
+        <w:t>100)</w:t>
+      </w:r>
+    </w:p>
+    <w:p>
+      <w:pPr>
+        <w:rPr>
+          <w:i/>
+        </w:rPr>
+      </w:pPr>
+      <w:r>
+        <w:rPr>
+          <w:i/>
+        </w:rPr>
+        <w:tab/>
+      </w:r>
+      <w:r>
+        <w:rPr>
+          <w:i/>
+        </w:rPr>
+        <w:tab/>
+      </w:r>
+      <w:r>
+        <w:rPr>
+          <w:b/>
+        </w:rPr>
+        <w:t xml:space="preserve">Constraints </w:t>
+      </w:r>
+      <w:r>
+        <w:t xml:space="preserve">– </w:t>
+      </w:r>
+      <w:r>
+        <w:rPr>
+          <w:i/>
+        </w:rPr>
+        <w:t>DEFAULT NULL</w:t>
+      </w:r>
+    </w:p>
+    <w:p>
+      <w:pPr>
+        <w:ind w:firstLine="720"/>
+        <w:rPr>
+          <w:i/>
+        </w:rPr>
+      </w:pPr>
+      <w:r>
+        <w:rPr>
+          <w:b/>
+        </w:rPr>
+        <w:t xml:space="preserve">Attribute – </w:t>
+      </w:r>
+      <w:r>
+        <w:rPr>
+          <w:i/>
+        </w:rPr>
+        <w:t>Faculty</w:t>
+      </w:r>
+    </w:p>
+    <w:p>
+      <w:pPr>
+        <w:rPr>
+          <w:i/>
+        </w:rPr>
+      </w:pPr>
+      <w:r>
+        <w:rPr>
+          <w:i/>
+        </w:rPr>
+        <w:tab/>
+      </w:r>
+      <w:r>
+        <w:rPr>
+          <w:i/>
+        </w:rPr>
+        <w:tab/>
+      </w:r>
+      <w:r>
+        <w:rPr>
+          <w:b/>
+        </w:rPr>
+        <w:t xml:space="preserve">Data Type – </w:t>
+      </w:r>
+      <w:proofErr w:type="gramStart"/>
+      <w:r>
+        <w:rPr>
+          <w:i/>
+        </w:rPr>
+        <w:t>VARCHAR2</w:t>
+      </w:r>
+      <w:r>
+        <w:rPr>
+          <w:i/>
+        </w:rPr>
+        <w:t>(</w:t>
+      </w:r>
+      <w:proofErr w:type="gramEnd"/>
+      <w:r>
+        <w:rPr>
+          <w:i/>
+        </w:rPr>
+        <w:t>100)</w:t>
+      </w:r>
+    </w:p>
+    <w:p>
+      <w:pPr>
+        <w:rPr>
+          <w:i/>
+        </w:rPr>
+      </w:pPr>
+      <w:r>
+        <w:rPr>
+          <w:i/>
+        </w:rPr>
+        <w:tab/>
+      </w:r>
+      <w:r>
+        <w:rPr>
+          <w:i/>
+        </w:rPr>
+        <w:tab/>
+      </w:r>
+      <w:r>
+        <w:rPr>
+          <w:b/>
+        </w:rPr>
+        <w:t xml:space="preserve">Constraints </w:t>
+      </w:r>
+      <w:r>
+        <w:t xml:space="preserve">– </w:t>
+      </w:r>
+      <w:r>
+        <w:rPr>
+          <w:i/>
+        </w:rPr>
+        <w:t>DEFAULT NULL</w:t>
+      </w:r>
+    </w:p>
+    <w:p>
+      <w:pPr>
+        <w:ind w:firstLine="720"/>
+        <w:rPr>
+          <w:i/>
+        </w:rPr>
+      </w:pPr>
+      <w:r>
+        <w:rPr>
+          <w:b/>
+        </w:rPr>
+        <w:t xml:space="preserve">Attribute – </w:t>
+      </w:r>
+      <w:proofErr w:type="spellStart"/>
+      <w:r>
+        <w:rPr>
+          <w:i/>
+        </w:rPr>
+        <w:t>StaffID</w:t>
+      </w:r>
+      <w:proofErr w:type="spellEnd"/>
+    </w:p>
+    <w:p>
+      <w:pPr>
+        <w:rPr>
+          <w:i/>
+        </w:rPr>
+      </w:pPr>
+      <w:r>
+        <w:rPr>
+          <w:i/>
+        </w:rPr>
+        <w:tab/>
+      </w:r>
+      <w:r>
+        <w:rPr>
+          <w:i/>
+        </w:rPr>
+        <w:tab/>
+      </w:r>
+      <w:r>
+        <w:rPr>
+          <w:b/>
+        </w:rPr>
+        <w:t xml:space="preserve">Data Type – </w:t>
+      </w:r>
+      <w:proofErr w:type="gramStart"/>
+      <w:r>
+        <w:t>NUMBER</w:t>
+      </w:r>
+      <w:r>
+        <w:rPr>
+          <w:i/>
+        </w:rPr>
+        <w:t>(</w:t>
+      </w:r>
+      <w:proofErr w:type="gramEnd"/>
+      <w:r>
+        <w:rPr>
+          <w:i/>
+        </w:rPr>
+        <w:t>6</w:t>
+      </w:r>
+      <w:r>
+        <w:rPr>
+          <w:i/>
+        </w:rPr>
+        <w:t>)</w:t>
+      </w:r>
+    </w:p>
+    <w:p>
+      <w:pPr>
+        <w:rPr>
+          <w:i/>
+        </w:rPr>
+      </w:pPr>
+      <w:r>
+        <w:rPr>
+          <w:i/>
+        </w:rPr>
+        <w:tab/>
+      </w:r>
+      <w:r>
+        <w:rPr>
+          <w:i/>
+        </w:rPr>
+        <w:tab/>
+      </w:r>
+      <w:r>
+        <w:rPr>
+          <w:b/>
+        </w:rPr>
+        <w:t xml:space="preserve">Constraints </w:t>
+      </w:r>
+      <w:r>
+        <w:t xml:space="preserve">– </w:t>
+      </w:r>
+      <w:r>
+        <w:rPr>
+          <w:i/>
+        </w:rPr>
+        <w:t>FOREIGN KEY, NOT NULL</w:t>
+      </w:r>
+    </w:p>
+    <w:p>
+      <w:pPr>
+        <w:rPr>
+          <w:i/>
+        </w:rPr>
+      </w:pPr>
+    </w:p>
+    <w:p>
+      <w:pPr>
+        <w:rPr>
+          <w:i/>
+        </w:rPr>
+      </w:pPr>
+      <w:r>
+        <w:rPr>
+          <w:b/>
+        </w:rPr>
+        <w:t xml:space="preserve">Entity </w:t>
+      </w:r>
+      <w:r>
+        <w:t xml:space="preserve">– </w:t>
+      </w:r>
+      <w:r>
+        <w:rPr>
+          <w:i/>
+        </w:rPr>
+        <w:t>Booking</w:t>
+      </w:r>
+    </w:p>
+    <w:p>
+      <w:pPr>
+        <w:rPr>
+          <w:i/>
+        </w:rPr>
+      </w:pPr>
+      <w:r>
+        <w:rPr>
+          <w:i/>
+        </w:rPr>
+        <w:tab/>
+      </w:r>
+      <w:r>
+        <w:rPr>
+          <w:b/>
+        </w:rPr>
+        <w:t xml:space="preserve">Attribute – </w:t>
+      </w:r>
+      <w:proofErr w:type="spellStart"/>
+      <w:r>
+        <w:rPr>
+          <w:i/>
+        </w:rPr>
+        <w:t>LocationID</w:t>
+      </w:r>
+      <w:proofErr w:type="spellEnd"/>
+    </w:p>
+    <w:p>
+      <w:pPr>
+        <w:rPr>
+          <w:i/>
+        </w:rPr>
+      </w:pPr>
+      <w:r>
+        <w:rPr>
+          <w:i/>
+        </w:rPr>
+        <w:tab/>
+      </w:r>
+      <w:r>
+        <w:rPr>
+          <w:i/>
+        </w:rPr>
+        <w:tab/>
+      </w:r>
+      <w:r>
+        <w:rPr>
+          <w:b/>
+        </w:rPr>
+        <w:t xml:space="preserve">Data Type – </w:t>
+      </w:r>
+      <w:proofErr w:type="gramStart"/>
+      <w:r>
+        <w:rPr>
+          <w:i/>
+        </w:rPr>
+        <w:t>Number(</w:t>
+      </w:r>
+      <w:proofErr w:type="gramEnd"/>
+      <w:r>
+        <w:rPr>
+          <w:i/>
+        </w:rPr>
+        <w:t>6)</w:t>
+      </w:r>
+    </w:p>
+    <w:p>
+      <w:pPr>
+        <w:rPr>
+          <w:i/>
+        </w:rPr>
+      </w:pPr>
+      <w:r>
+        <w:rPr>
+          <w:i/>
+        </w:rPr>
+        <w:tab/>
+      </w:r>
+      <w:r>
+        <w:rPr>
+          <w:i/>
+        </w:rPr>
+        <w:tab/>
+      </w:r>
+      <w:r>
+        <w:rPr>
+          <w:b/>
+        </w:rPr>
+        <w:t xml:space="preserve">Constraints </w:t>
+      </w:r>
+      <w:r>
+        <w:t xml:space="preserve">– </w:t>
+      </w:r>
+      <w:r>
+        <w:rPr>
+          <w:i/>
+        </w:rPr>
+        <w:t>FOREIGN KEY, NOT NUL</w:t>
+      </w:r>
+      <w:r>
+        <w:rPr>
+          <w:i/>
+        </w:rPr>
+        <w:t>L</w:t>
+      </w:r>
+    </w:p>
+    <w:p>
+      <w:pPr>
+        <w:ind w:firstLine="720"/>
+        <w:rPr>
+          <w:i/>
+        </w:rPr>
+      </w:pPr>
+      <w:r>
+        <w:rPr>
+          <w:b/>
+        </w:rPr>
+        <w:t xml:space="preserve">Attribute – </w:t>
+      </w:r>
+      <w:proofErr w:type="spellStart"/>
+      <w:r>
+        <w:rPr>
+          <w:i/>
+        </w:rPr>
+        <w:t>EventID</w:t>
+      </w:r>
+      <w:proofErr w:type="spellEnd"/>
+    </w:p>
+    <w:p>
+      <w:pPr>
+        <w:rPr>
+          <w:i/>
+        </w:rPr>
+      </w:pPr>
+      <w:r>
+        <w:rPr>
+          <w:i/>
+        </w:rPr>
+        <w:tab/>
+      </w:r>
+      <w:r>
+        <w:rPr>
+          <w:i/>
+        </w:rPr>
+        <w:tab/>
+      </w:r>
+      <w:r>
+        <w:rPr>
+          <w:b/>
+        </w:rPr>
+        <w:t xml:space="preserve">Data Type – </w:t>
+      </w:r>
+      <w:proofErr w:type="gramStart"/>
+      <w:r>
+        <w:rPr>
+          <w:i/>
+        </w:rPr>
+        <w:t>Number(</w:t>
+      </w:r>
+      <w:proofErr w:type="gramEnd"/>
+      <w:r>
+        <w:rPr>
+          <w:i/>
+        </w:rPr>
+        <w:t>6)</w:t>
+      </w:r>
+    </w:p>
+    <w:p>
+      <w:pPr>
+        <w:rPr>
+          <w:i/>
+        </w:rPr>
+      </w:pPr>
+      <w:r>
+        <w:rPr>
+          <w:i/>
+        </w:rPr>
+        <w:tab/>
+      </w:r>
+      <w:r>
+        <w:rPr>
+          <w:i/>
+        </w:rPr>
+        <w:tab/>
+      </w:r>
+      <w:r>
+        <w:rPr>
+          <w:b/>
+        </w:rPr>
+        <w:t xml:space="preserve">Constraints </w:t>
+      </w:r>
+      <w:r>
+        <w:t xml:space="preserve">– </w:t>
+      </w:r>
+      <w:r>
+        <w:rPr>
+          <w:i/>
+        </w:rPr>
+        <w:t>FOREIGN KEY, NOT NUL</w:t>
+      </w:r>
+      <w:r>
+        <w:rPr>
+          <w:i/>
+        </w:rPr>
+        <w:t>L</w:t>
+      </w:r>
+    </w:p>
+    <w:p>
+      <w:pPr>
+        <w:rPr>
+          <w:i/>
+        </w:rPr>
+      </w:pPr>
       <w:bookmarkStart w:id="0" w:name="_GoBack"/>
       <w:bookmarkEnd w:id="0"/>
-      <w:proofErr w:type="spellEnd"/>
-    </w:p>
-    <w:p>
-      <w:pPr>
-        <w:rPr>
-          <w:i/>
-        </w:rPr>
-      </w:pPr>
-      <w:r>
-        <w:rPr>
-          <w:i/>
-        </w:rPr>
-        <w:tab/>
-      </w:r>
-      <w:r>
-        <w:rPr>
-          <w:i/>
-        </w:rPr>
-        <w:tab/>
-      </w:r>
-      <w:r>
-        <w:rPr>
-          <w:b/>
-        </w:rPr>
-        <w:t xml:space="preserve">Data Type – </w:t>
-      </w:r>
-      <w:r>
-        <w:rPr>
-          <w:i/>
-        </w:rPr>
-        <w:t>DATE</w:t>
-      </w:r>
-    </w:p>
-    <w:p>
-      <w:pPr>
-        <w:rPr>
-          <w:i/>
-        </w:rPr>
-      </w:pPr>
-      <w:r>
-        <w:rPr>
-          <w:i/>
-        </w:rPr>
-        <w:tab/>
-      </w:r>
-      <w:r>
-        <w:rPr>
-          <w:i/>
-        </w:rPr>
-        <w:tab/>
-      </w:r>
-      <w:r>
-        <w:rPr>
-          <w:b/>
-        </w:rPr>
-        <w:t xml:space="preserve">Constraints </w:t>
-      </w:r>
-      <w:r>
-        <w:t>–</w:t>
-      </w:r>
-      <w:r>
-        <w:rPr>
-          <w:i/>
-        </w:rPr>
-        <w:t xml:space="preserve"> NOT NULL</w:t>
-      </w:r>
-    </w:p>
-    <w:p>
-      <w:pPr>
-        <w:ind w:firstLine="720"/>
-        <w:rPr>
-          <w:i/>
-        </w:rPr>
-      </w:pPr>
-      <w:r>
-        <w:rPr>
-          <w:b/>
-        </w:rPr>
-        <w:t xml:space="preserve">Attribute – </w:t>
-      </w:r>
-      <w:proofErr w:type="spellStart"/>
-      <w:r>
-        <w:rPr>
-          <w:i/>
-        </w:rPr>
-        <w:t>EventName</w:t>
-      </w:r>
-      <w:proofErr w:type="spellEnd"/>
-    </w:p>
-    <w:p>
-      <w:pPr>
-        <w:rPr>
-          <w:i/>
-        </w:rPr>
-      </w:pPr>
-      <w:r>
-        <w:rPr>
-          <w:i/>
-        </w:rPr>
-        <w:tab/>
-      </w:r>
-      <w:r>
-        <w:rPr>
-          <w:i/>
-        </w:rPr>
-        <w:tab/>
-      </w:r>
-      <w:r>
-        <w:rPr>
-          <w:b/>
-        </w:rPr>
-        <w:t xml:space="preserve">Data Type – </w:t>
-      </w:r>
-      <w:proofErr w:type="gramStart"/>
-      <w:r>
-        <w:rPr>
-          <w:i/>
-        </w:rPr>
-        <w:t>VARCHAR2</w:t>
-      </w:r>
-      <w:r>
-        <w:rPr>
-          <w:i/>
-        </w:rPr>
-        <w:t>(</w:t>
-      </w:r>
-      <w:proofErr w:type="gramEnd"/>
-      <w:r>
-        <w:rPr>
-          <w:i/>
-        </w:rPr>
-        <w:t>100)</w:t>
-      </w:r>
-    </w:p>
-    <w:p>
-      <w:pPr>
-        <w:rPr>
-          <w:i/>
-        </w:rPr>
-      </w:pPr>
-      <w:r>
-        <w:rPr>
-          <w:i/>
-        </w:rPr>
-        <w:tab/>
-      </w:r>
-      <w:r>
-        <w:rPr>
-          <w:i/>
-        </w:rPr>
-        <w:tab/>
-      </w:r>
-      <w:r>
-        <w:rPr>
-          <w:b/>
-        </w:rPr>
-        <w:t xml:space="preserve">Constraints </w:t>
-      </w:r>
-      <w:r>
-        <w:t xml:space="preserve">– </w:t>
-      </w:r>
-      <w:r>
-        <w:rPr>
-          <w:i/>
-        </w:rPr>
-        <w:t>NOT NULL</w:t>
-      </w:r>
-    </w:p>
-    <w:p>
-      <w:pPr>
-        <w:ind w:firstLine="720"/>
-        <w:rPr>
-          <w:i/>
-        </w:rPr>
-      </w:pPr>
-      <w:r>
-        <w:rPr>
-          <w:b/>
-        </w:rPr>
-        <w:t xml:space="preserve">Attribute – </w:t>
-      </w:r>
-      <w:proofErr w:type="spellStart"/>
-      <w:r>
-        <w:rPr>
-          <w:i/>
-        </w:rPr>
-        <w:t>EventPurpose</w:t>
-      </w:r>
-      <w:proofErr w:type="spellEnd"/>
-    </w:p>
-    <w:p>
-      <w:pPr>
-        <w:rPr>
-          <w:i/>
-        </w:rPr>
-      </w:pPr>
-      <w:r>
-        <w:rPr>
-          <w:i/>
-        </w:rPr>
-        <w:tab/>
-      </w:r>
-      <w:r>
-        <w:rPr>
-          <w:i/>
-        </w:rPr>
-        <w:tab/>
-      </w:r>
-      <w:r>
-        <w:rPr>
-          <w:b/>
-        </w:rPr>
-        <w:t xml:space="preserve">Data Type – </w:t>
-      </w:r>
-      <w:proofErr w:type="gramStart"/>
-      <w:r>
-        <w:rPr>
-          <w:i/>
-        </w:rPr>
-        <w:t>VARCHAR2</w:t>
-      </w:r>
-      <w:r>
-        <w:rPr>
-          <w:i/>
-        </w:rPr>
-        <w:t>(</w:t>
-      </w:r>
-      <w:proofErr w:type="gramEnd"/>
-      <w:r>
-        <w:rPr>
-          <w:i/>
-        </w:rPr>
-        <w:t>100)</w:t>
-      </w:r>
-    </w:p>
-    <w:p>
-      <w:pPr>
-        <w:rPr>
-          <w:i/>
-        </w:rPr>
-      </w:pPr>
-      <w:r>
-        <w:rPr>
-          <w:i/>
-        </w:rPr>
-        <w:tab/>
-      </w:r>
-      <w:r>
-        <w:rPr>
-          <w:i/>
-        </w:rPr>
-        <w:tab/>
-      </w:r>
-      <w:r>
-        <w:rPr>
-          <w:b/>
-        </w:rPr>
-        <w:t xml:space="preserve">Constraints </w:t>
-      </w:r>
-      <w:r>
-        <w:t xml:space="preserve">– </w:t>
-      </w:r>
-      <w:r>
-        <w:rPr>
-          <w:i/>
-        </w:rPr>
-        <w:t>DEFAULT NULL</w:t>
-      </w:r>
-    </w:p>
-    <w:p>
-      <w:pPr>
-        <w:ind w:firstLine="720"/>
-        <w:rPr>
-          <w:i/>
-        </w:rPr>
-      </w:pPr>
-      <w:r>
-        <w:rPr>
-          <w:b/>
-        </w:rPr>
-        <w:t xml:space="preserve">Attribute – </w:t>
-      </w:r>
-      <w:r>
-        <w:rPr>
-          <w:i/>
-        </w:rPr>
-        <w:t>Faculty</w:t>
-      </w:r>
-    </w:p>
-    <w:p>
-      <w:pPr>
-        <w:rPr>
-          <w:i/>
-        </w:rPr>
-      </w:pPr>
-      <w:r>
-        <w:rPr>
-          <w:i/>
-        </w:rPr>
-        <w:tab/>
-      </w:r>
-      <w:r>
-        <w:rPr>
-          <w:i/>
-        </w:rPr>
-        <w:tab/>
-      </w:r>
-      <w:r>
-        <w:rPr>
-          <w:b/>
-        </w:rPr>
-        <w:t xml:space="preserve">Data Type – </w:t>
-      </w:r>
-      <w:proofErr w:type="gramStart"/>
-      <w:r>
-        <w:rPr>
-          <w:i/>
-        </w:rPr>
-        <w:t>VARCHAR2</w:t>
-      </w:r>
-      <w:r>
-        <w:rPr>
-          <w:i/>
-        </w:rPr>
-        <w:t>(</w:t>
-      </w:r>
-      <w:proofErr w:type="gramEnd"/>
-      <w:r>
-        <w:rPr>
-          <w:i/>
-        </w:rPr>
-        <w:t>100)</w:t>
-      </w:r>
-    </w:p>
-    <w:p>
-      <w:pPr>
-        <w:rPr>
-          <w:i/>
-        </w:rPr>
-      </w:pPr>
-      <w:r>
-        <w:rPr>
-          <w:i/>
-        </w:rPr>
-        <w:tab/>
-      </w:r>
-      <w:r>
-        <w:rPr>
-          <w:i/>
-        </w:rPr>
-        <w:tab/>
-      </w:r>
-      <w:r>
-        <w:rPr>
-          <w:b/>
-        </w:rPr>
-        <w:t xml:space="preserve">Constraints </w:t>
-      </w:r>
-      <w:r>
-        <w:t xml:space="preserve">– </w:t>
-      </w:r>
-      <w:r>
-        <w:rPr>
-          <w:i/>
-        </w:rPr>
-        <w:t>DEFAULT NULL</w:t>
-      </w:r>
-    </w:p>
-    <w:p>
-      <w:pPr>
-        <w:ind w:firstLine="720"/>
-        <w:rPr>
-          <w:i/>
-        </w:rPr>
-      </w:pPr>
-      <w:r>
-        <w:rPr>
-          <w:b/>
-        </w:rPr>
-        <w:t xml:space="preserve">Attribute – </w:t>
-      </w:r>
-      <w:proofErr w:type="spellStart"/>
-      <w:r>
-        <w:rPr>
-          <w:i/>
-        </w:rPr>
-        <w:t>StaffID</w:t>
-      </w:r>
-      <w:proofErr w:type="spellEnd"/>
-    </w:p>
-    <w:p>
-      <w:pPr>
-        <w:rPr>
-          <w:i/>
-        </w:rPr>
-      </w:pPr>
-      <w:r>
-        <w:rPr>
-          <w:i/>
-        </w:rPr>
-        <w:tab/>
-      </w:r>
-      <w:r>
-        <w:rPr>
-          <w:i/>
-        </w:rPr>
-        <w:tab/>
-      </w:r>
-      <w:r>
-        <w:rPr>
-          <w:b/>
-        </w:rPr>
-        <w:t xml:space="preserve">Data Type – </w:t>
-      </w:r>
-      <w:proofErr w:type="gramStart"/>
-      <w:r>
-        <w:t>NUMBER</w:t>
-      </w:r>
-      <w:r>
-        <w:rPr>
-          <w:i/>
-        </w:rPr>
-        <w:t>(</w:t>
-      </w:r>
-      <w:proofErr w:type="gramEnd"/>
-      <w:r>
-        <w:rPr>
-          <w:i/>
-        </w:rPr>
-        <w:t>6</w:t>
-      </w:r>
-      <w:r>
-        <w:rPr>
-          <w:i/>
-        </w:rPr>
-        <w:t>)</w:t>
-      </w:r>
-    </w:p>
-    <w:p>
-      <w:pPr>
-        <w:rPr>
-          <w:i/>
-        </w:rPr>
-      </w:pPr>
-      <w:r>
-        <w:rPr>
-          <w:i/>
-        </w:rPr>
-        <w:tab/>
-      </w:r>
-      <w:r>
-        <w:rPr>
-          <w:i/>
-        </w:rPr>
-        <w:tab/>
-      </w:r>
-      <w:r>
-        <w:rPr>
-          <w:b/>
-        </w:rPr>
-        <w:t xml:space="preserve">Constraints </w:t>
-      </w:r>
-      <w:r>
-        <w:t xml:space="preserve">– </w:t>
-      </w:r>
-      <w:r>
-        <w:rPr>
-          <w:i/>
-        </w:rPr>
-        <w:t>FOREIGN KEY, NOT NULL</w:t>
-      </w:r>
-    </w:p>
-    <w:p>
-      <w:pPr>
-        <w:rPr>
-          <w:i/>
-        </w:rPr>
-      </w:pPr>
-    </w:p>
-    <w:p>
-      <w:pPr>
-        <w:rPr>
-          <w:i/>
-        </w:rPr>
-      </w:pPr>
-      <w:r>
-        <w:rPr>
-          <w:b/>
-        </w:rPr>
-        <w:t xml:space="preserve">Entity </w:t>
-      </w:r>
-      <w:r>
-        <w:t xml:space="preserve">– </w:t>
-      </w:r>
-      <w:r>
-        <w:rPr>
-          <w:i/>
-        </w:rPr>
-        <w:t>Booking</w:t>
-      </w:r>
-    </w:p>
-    <w:p>
-      <w:pPr>
-        <w:rPr>
-          <w:i/>
-        </w:rPr>
-      </w:pPr>
-      <w:r>
-        <w:rPr>
-          <w:i/>
-        </w:rPr>
-        <w:tab/>
-      </w:r>
-      <w:r>
-        <w:rPr>
-          <w:b/>
-        </w:rPr>
-        <w:t xml:space="preserve">Attribute – </w:t>
-      </w:r>
-      <w:proofErr w:type="spellStart"/>
-      <w:r>
-        <w:rPr>
-          <w:i/>
-        </w:rPr>
-        <w:t>LocationID</w:t>
-      </w:r>
-      <w:proofErr w:type="spellEnd"/>
-    </w:p>
-    <w:p>
-      <w:pPr>
-        <w:rPr>
-          <w:i/>
-        </w:rPr>
-      </w:pPr>
-      <w:r>
-        <w:rPr>
-          <w:i/>
-        </w:rPr>
-        <w:tab/>
-      </w:r>
-      <w:r>
-        <w:rPr>
-          <w:i/>
-        </w:rPr>
-        <w:tab/>
-      </w:r>
-      <w:r>
-        <w:rPr>
-          <w:b/>
-        </w:rPr>
-        <w:t xml:space="preserve">Data Type – </w:t>
-      </w:r>
-      <w:proofErr w:type="gramStart"/>
-      <w:r>
-        <w:rPr>
-          <w:i/>
-        </w:rPr>
-        <w:t>Number(</w:t>
-      </w:r>
-      <w:proofErr w:type="gramEnd"/>
-      <w:r>
-        <w:rPr>
-          <w:i/>
-        </w:rPr>
-        <w:t>6)</w:t>
-      </w:r>
-    </w:p>
-    <w:p>
-      <w:pPr>
-        <w:rPr>
-          <w:i/>
-        </w:rPr>
-      </w:pPr>
-      <w:r>
-        <w:rPr>
-          <w:i/>
-        </w:rPr>
-        <w:tab/>
-      </w:r>
-      <w:r>
-        <w:rPr>
-          <w:i/>
-        </w:rPr>
-        <w:tab/>
-      </w:r>
-      <w:r>
-        <w:rPr>
-          <w:b/>
-        </w:rPr>
-        <w:t xml:space="preserve">Constraints </w:t>
-      </w:r>
-      <w:r>
-        <w:t xml:space="preserve">– </w:t>
-      </w:r>
-      <w:r>
-        <w:rPr>
-          <w:i/>
-        </w:rPr>
-        <w:t>FOREIGN KEY, NOT NUL</w:t>
-      </w:r>
-      <w:r>
-        <w:rPr>
-          <w:i/>
-        </w:rPr>
-        <w:t>L</w:t>
-      </w:r>
-    </w:p>
-    <w:p>
-      <w:pPr>
-        <w:ind w:firstLine="720"/>
-        <w:rPr>
-          <w:i/>
-        </w:rPr>
-      </w:pPr>
-      <w:r>
-        <w:rPr>
-          <w:b/>
-        </w:rPr>
-        <w:t xml:space="preserve">Attribute – </w:t>
-      </w:r>
-      <w:proofErr w:type="spellStart"/>
-      <w:r>
-        <w:rPr>
-          <w:i/>
-        </w:rPr>
-        <w:t>EventID</w:t>
-      </w:r>
-      <w:proofErr w:type="spellEnd"/>
-    </w:p>
-    <w:p>
-      <w:pPr>
-        <w:rPr>
-          <w:i/>
-        </w:rPr>
-      </w:pPr>
-      <w:r>
-        <w:rPr>
-          <w:i/>
-        </w:rPr>
-        <w:tab/>
-      </w:r>
-      <w:r>
-        <w:rPr>
-          <w:i/>
-        </w:rPr>
-        <w:tab/>
-      </w:r>
-      <w:r>
-        <w:rPr>
-          <w:b/>
-        </w:rPr>
-        <w:t xml:space="preserve">Data Type – </w:t>
-      </w:r>
-      <w:proofErr w:type="gramStart"/>
-      <w:r>
-        <w:rPr>
-          <w:i/>
-        </w:rPr>
-        <w:t>Number(</w:t>
-      </w:r>
-      <w:proofErr w:type="gramEnd"/>
-      <w:r>
-        <w:rPr>
-          <w:i/>
-        </w:rPr>
-        <w:t>6)</w:t>
-      </w:r>
-    </w:p>
-    <w:p>
-      <w:pPr>
-        <w:rPr>
-          <w:i/>
-        </w:rPr>
-      </w:pPr>
-      <w:r>
-        <w:rPr>
-          <w:i/>
-        </w:rPr>
-        <w:tab/>
-      </w:r>
-      <w:r>
-        <w:rPr>
-          <w:i/>
-        </w:rPr>
-        <w:tab/>
-      </w:r>
-      <w:r>
-        <w:rPr>
-          <w:b/>
-        </w:rPr>
-        <w:t xml:space="preserve">Constraints </w:t>
-      </w:r>
-      <w:r>
-        <w:t xml:space="preserve">– </w:t>
-      </w:r>
-      <w:r>
-        <w:rPr>
-          <w:i/>
-        </w:rPr>
-        <w:t>FOREIGN KEY, NOT NUL</w:t>
-      </w:r>
-      <w:r>
-        <w:rPr>
-          <w:i/>
-        </w:rPr>
-        <w:t>L</w:t>
-      </w:r>
-    </w:p>
-    <w:p>
-      <w:pPr>
-        <w:ind w:firstLine="720"/>
-        <w:rPr>
-          <w:i/>
-        </w:rPr>
-      </w:pPr>
-      <w:r>
-        <w:rPr>
-          <w:b/>
-        </w:rPr>
-        <w:t xml:space="preserve">Attribute – </w:t>
-      </w:r>
-      <w:r>
-        <w:rPr>
-          <w:i/>
-        </w:rPr>
-        <w:t>Date</w:t>
-      </w:r>
-    </w:p>
-    <w:p>
-      <w:pPr>
-        <w:rPr>
-          <w:i/>
-        </w:rPr>
-      </w:pPr>
-      <w:r>
-        <w:rPr>
-          <w:i/>
-        </w:rPr>
-        <w:tab/>
-      </w:r>
-      <w:r>
-        <w:rPr>
-          <w:i/>
-        </w:rPr>
-        <w:tab/>
-      </w:r>
-      <w:r>
-        <w:rPr>
-          <w:b/>
-        </w:rPr>
-        <w:t xml:space="preserve">Data Type – </w:t>
-      </w:r>
-      <w:r>
-        <w:rPr>
-          <w:i/>
-        </w:rPr>
-        <w:t>DATE</w:t>
-      </w:r>
-    </w:p>
-    <w:p>
-      <w:pPr>
-        <w:rPr>
-          <w:i/>
-        </w:rPr>
-      </w:pPr>
-      <w:r>
-        <w:rPr>
-          <w:i/>
-        </w:rPr>
-        <w:tab/>
-      </w:r>
-      <w:r>
-        <w:rPr>
-          <w:i/>
-        </w:rPr>
-        <w:tab/>
-      </w:r>
-      <w:r>
-        <w:rPr>
-          <w:b/>
-        </w:rPr>
-        <w:t xml:space="preserve">Constraints </w:t>
-      </w:r>
-      <w:r>
-        <w:t xml:space="preserve">– </w:t>
-      </w:r>
-      <w:r>
-        <w:rPr>
-          <w:i/>
-        </w:rPr>
-        <w:t>FOREIGN KEY, NOT NUL</w:t>
-      </w:r>
-      <w:r>
-        <w:rPr>
-          <w:i/>
-        </w:rPr>
-        <w:t>L</w:t>
-      </w:r>
-    </w:p>
-    <w:p>
-      <w:pPr>
-        <w:ind w:firstLine="720"/>
-        <w:rPr>
-          <w:i/>
-        </w:rPr>
-      </w:pPr>
-      <w:r>
-        <w:rPr>
-          <w:b/>
-        </w:rPr>
-        <w:t xml:space="preserve">Attribute – </w:t>
-      </w:r>
-      <w:proofErr w:type="spellStart"/>
-      <w:r>
-        <w:rPr>
-          <w:i/>
-        </w:rPr>
-        <w:t>StartDate</w:t>
-      </w:r>
-      <w:proofErr w:type="spellEnd"/>
-    </w:p>
-    <w:p>
-      <w:pPr>
-        <w:rPr>
-          <w:i/>
-        </w:rPr>
-      </w:pPr>
-      <w:r>
-        <w:rPr>
-          <w:i/>
-        </w:rPr>
-        <w:tab/>
-      </w:r>
-      <w:r>
-        <w:rPr>
-          <w:i/>
-        </w:rPr>
-        <w:tab/>
-      </w:r>
-      <w:r>
-        <w:rPr>
-          <w:b/>
-        </w:rPr>
-        <w:t xml:space="preserve">Data Type – </w:t>
-      </w:r>
-      <w:r>
-        <w:rPr>
-          <w:i/>
-        </w:rPr>
-        <w:t>Date</w:t>
-      </w:r>
-    </w:p>
-    <w:p>
-      <w:pPr>
-        <w:rPr>
-          <w:i/>
-        </w:rPr>
-      </w:pPr>
-      <w:r>
-        <w:rPr>
-          <w:i/>
-        </w:rPr>
-        <w:tab/>
-      </w:r>
-      <w:r>
-        <w:rPr>
-          <w:i/>
-        </w:rPr>
-        <w:tab/>
-      </w:r>
-      <w:r>
-        <w:rPr>
-          <w:b/>
-        </w:rPr>
-        <w:t xml:space="preserve">Constraints </w:t>
-      </w:r>
-      <w:r>
-        <w:t xml:space="preserve">– </w:t>
-      </w:r>
-      <w:r>
-        <w:rPr>
-          <w:i/>
-        </w:rPr>
-        <w:t>FOREIGN KEY, NOT NUL</w:t>
-      </w:r>
-      <w:r>
-        <w:rPr>
-          <w:i/>
-        </w:rPr>
-        <w:t>L</w:t>
-      </w:r>
-    </w:p>
-    <w:p>
-      <w:pPr>
-        <w:rPr>
-          <w:i/>
-        </w:rPr>
-      </w:pPr>
     </w:p>
     <w:p>
       <w:pPr>

</xml_diff>

<commit_message>
few changes to data dictonary thing
</commit_message>
<xml_diff>
--- a/DatabaseSpecification.docx
+++ b/DatabaseSpecification.docx
@@ -17,6 +17,7 @@
         <w:t xml:space="preserve">Data </w:t>
       </w:r>
       <w:proofErr w:type="spellStart"/>
+      <w:proofErr w:type="gramStart"/>
       <w:r>
         <w:rPr>
           <w:rFonts w:cs="Segoe UI"/>
@@ -25,14 +26,47 @@
         <w:t>Dicionary</w:t>
       </w:r>
       <w:proofErr w:type="spellEnd"/>
-    </w:p>
-    <w:p>
-      <w:pPr>
-        <w:rPr>
-          <w:rFonts w:cs="Segoe UI"/>
-          <w:szCs w:val="24"/>
-        </w:rPr>
-      </w:pPr>
+      <w:r>
+        <w:rPr>
+          <w:rFonts w:cs="Segoe UI"/>
+          <w:szCs w:val="24"/>
+        </w:rPr>
+        <w:t xml:space="preserve"> ?????</w:t>
+      </w:r>
+      <w:proofErr w:type="gramEnd"/>
+      <w:r>
+        <w:rPr>
+          <w:rFonts w:cs="Segoe UI"/>
+          <w:szCs w:val="24"/>
+        </w:rPr>
+        <w:t>///</w:t>
+      </w:r>
+      <w:proofErr w:type="gramStart"/>
+      <w:r>
+        <w:rPr>
+          <w:rFonts w:cs="Segoe UI"/>
+          <w:szCs w:val="24"/>
+        </w:rPr>
+        <w:t>?/</w:t>
+      </w:r>
+      <w:proofErr w:type="gramEnd"/>
+      <w:r>
+        <w:rPr>
+          <w:rFonts w:cs="Segoe UI"/>
+          <w:szCs w:val="24"/>
+        </w:rPr>
+        <w:t>/?///?/ OUT OF DATE</w:t>
+      </w:r>
+    </w:p>
+    <w:p>
+      <w:pPr>
+        <w:rPr>
+          <w:rFonts w:cs="Segoe UI"/>
+          <w:szCs w:val="24"/>
+        </w:rPr>
+      </w:pPr>
+      <w:bookmarkStart w:id="0" w:name="_GoBack"/>
+      <w:bookmarkEnd w:id="0"/>
     </w:p>
     <w:p>
       <w:pPr>
@@ -4804,10 +4838,32 @@
           <w:i/>
         </w:rPr>
       </w:pPr>
-      <w:r>
-        <w:rPr>
-          <w:b/>
-        </w:rPr>
+    </w:p>
+    <w:p>
+      <w:pPr>
+        <w:rPr>
+          <w:i/>
+        </w:rPr>
+      </w:pPr>
+    </w:p>
+    <w:p>
+      <w:pPr>
+        <w:rPr>
+          <w:i/>
+        </w:rPr>
+      </w:pPr>
+    </w:p>
+    <w:p>
+      <w:pPr>
+        <w:rPr>
+          <w:i/>
+        </w:rPr>
+      </w:pPr>
+      <w:r>
+        <w:rPr>
+          <w:b/>
+        </w:rPr>
+        <w:lastRenderedPageBreak/>
         <w:t xml:space="preserve">Entity </w:t>
       </w:r>
       <w:r>
@@ -4902,7 +4958,6 @@
         <w:rPr>
           <w:i/>
         </w:rPr>
-        <w:lastRenderedPageBreak/>
         <w:tab/>
       </w:r>
       <w:r>
@@ -4951,7 +5006,7 @@
         <w:rPr>
           <w:i/>
         </w:rPr>
-        <w:t>EventDate</w:t>
+        <w:t>EventName</w:t>
       </w:r>
       <w:proofErr w:type="spellEnd"/>
     </w:p>
@@ -4979,6 +5034,647 @@
         </w:rPr>
         <w:t xml:space="preserve">Data Type – </w:t>
       </w:r>
+      <w:proofErr w:type="gramStart"/>
+      <w:r>
+        <w:rPr>
+          <w:i/>
+        </w:rPr>
+        <w:t>VARCHAR2</w:t>
+      </w:r>
+      <w:r>
+        <w:rPr>
+          <w:i/>
+        </w:rPr>
+        <w:t>(</w:t>
+      </w:r>
+      <w:proofErr w:type="gramEnd"/>
+      <w:r>
+        <w:rPr>
+          <w:i/>
+        </w:rPr>
+        <w:t>100)</w:t>
+      </w:r>
+    </w:p>
+    <w:p>
+      <w:pPr>
+        <w:rPr>
+          <w:i/>
+        </w:rPr>
+      </w:pPr>
+      <w:r>
+        <w:rPr>
+          <w:i/>
+        </w:rPr>
+        <w:tab/>
+      </w:r>
+      <w:r>
+        <w:rPr>
+          <w:i/>
+        </w:rPr>
+        <w:tab/>
+      </w:r>
+      <w:r>
+        <w:rPr>
+          <w:b/>
+        </w:rPr>
+        <w:t xml:space="preserve">Constraints </w:t>
+      </w:r>
+      <w:r>
+        <w:t xml:space="preserve">– </w:t>
+      </w:r>
+      <w:r>
+        <w:rPr>
+          <w:i/>
+        </w:rPr>
+        <w:t>NOT NULL</w:t>
+      </w:r>
+    </w:p>
+    <w:p>
+      <w:pPr>
+        <w:ind w:firstLine="720"/>
+        <w:rPr>
+          <w:i/>
+        </w:rPr>
+      </w:pPr>
+      <w:r>
+        <w:rPr>
+          <w:b/>
+        </w:rPr>
+        <w:t xml:space="preserve">Attribute – </w:t>
+      </w:r>
+      <w:proofErr w:type="spellStart"/>
+      <w:r>
+        <w:rPr>
+          <w:i/>
+        </w:rPr>
+        <w:t>EventPurpose</w:t>
+      </w:r>
+      <w:proofErr w:type="spellEnd"/>
+    </w:p>
+    <w:p>
+      <w:pPr>
+        <w:rPr>
+          <w:i/>
+        </w:rPr>
+      </w:pPr>
+      <w:r>
+        <w:rPr>
+          <w:i/>
+        </w:rPr>
+        <w:tab/>
+      </w:r>
+      <w:r>
+        <w:rPr>
+          <w:i/>
+        </w:rPr>
+        <w:tab/>
+      </w:r>
+      <w:r>
+        <w:rPr>
+          <w:b/>
+        </w:rPr>
+        <w:t xml:space="preserve">Data Type – </w:t>
+      </w:r>
+      <w:proofErr w:type="gramStart"/>
+      <w:r>
+        <w:rPr>
+          <w:i/>
+        </w:rPr>
+        <w:t>VARCHAR2</w:t>
+      </w:r>
+      <w:r>
+        <w:rPr>
+          <w:i/>
+        </w:rPr>
+        <w:t>(</w:t>
+      </w:r>
+      <w:proofErr w:type="gramEnd"/>
+      <w:r>
+        <w:rPr>
+          <w:i/>
+        </w:rPr>
+        <w:t>100)</w:t>
+      </w:r>
+    </w:p>
+    <w:p>
+      <w:pPr>
+        <w:rPr>
+          <w:i/>
+        </w:rPr>
+      </w:pPr>
+      <w:r>
+        <w:rPr>
+          <w:i/>
+        </w:rPr>
+        <w:tab/>
+      </w:r>
+      <w:r>
+        <w:rPr>
+          <w:i/>
+        </w:rPr>
+        <w:tab/>
+      </w:r>
+      <w:r>
+        <w:rPr>
+          <w:b/>
+        </w:rPr>
+        <w:t xml:space="preserve">Constraints </w:t>
+      </w:r>
+      <w:r>
+        <w:t xml:space="preserve">– </w:t>
+      </w:r>
+      <w:r>
+        <w:rPr>
+          <w:i/>
+        </w:rPr>
+        <w:t>DEFAULT NULL</w:t>
+      </w:r>
+    </w:p>
+    <w:p>
+      <w:pPr>
+        <w:ind w:firstLine="720"/>
+        <w:rPr>
+          <w:i/>
+        </w:rPr>
+      </w:pPr>
+      <w:r>
+        <w:rPr>
+          <w:b/>
+        </w:rPr>
+        <w:t xml:space="preserve">Attribute – </w:t>
+      </w:r>
+      <w:r>
+        <w:rPr>
+          <w:i/>
+        </w:rPr>
+        <w:t>Faculty</w:t>
+      </w:r>
+    </w:p>
+    <w:p>
+      <w:pPr>
+        <w:rPr>
+          <w:i/>
+        </w:rPr>
+      </w:pPr>
+      <w:r>
+        <w:rPr>
+          <w:i/>
+        </w:rPr>
+        <w:tab/>
+      </w:r>
+      <w:r>
+        <w:rPr>
+          <w:i/>
+        </w:rPr>
+        <w:tab/>
+      </w:r>
+      <w:r>
+        <w:rPr>
+          <w:b/>
+        </w:rPr>
+        <w:t xml:space="preserve">Data Type – </w:t>
+      </w:r>
+      <w:proofErr w:type="gramStart"/>
+      <w:r>
+        <w:rPr>
+          <w:i/>
+        </w:rPr>
+        <w:t>VARCHAR2</w:t>
+      </w:r>
+      <w:r>
+        <w:rPr>
+          <w:i/>
+        </w:rPr>
+        <w:t>(</w:t>
+      </w:r>
+      <w:proofErr w:type="gramEnd"/>
+      <w:r>
+        <w:rPr>
+          <w:i/>
+        </w:rPr>
+        <w:t>100)</w:t>
+      </w:r>
+    </w:p>
+    <w:p>
+      <w:pPr>
+        <w:rPr>
+          <w:i/>
+        </w:rPr>
+      </w:pPr>
+      <w:r>
+        <w:rPr>
+          <w:i/>
+        </w:rPr>
+        <w:tab/>
+      </w:r>
+      <w:r>
+        <w:rPr>
+          <w:i/>
+        </w:rPr>
+        <w:tab/>
+      </w:r>
+      <w:r>
+        <w:rPr>
+          <w:b/>
+        </w:rPr>
+        <w:t xml:space="preserve">Constraints </w:t>
+      </w:r>
+      <w:r>
+        <w:t xml:space="preserve">– </w:t>
+      </w:r>
+      <w:r>
+        <w:rPr>
+          <w:i/>
+        </w:rPr>
+        <w:t>DEFAULT NULL</w:t>
+      </w:r>
+    </w:p>
+    <w:p>
+      <w:pPr>
+        <w:ind w:firstLine="720"/>
+        <w:rPr>
+          <w:i/>
+        </w:rPr>
+      </w:pPr>
+      <w:r>
+        <w:rPr>
+          <w:b/>
+        </w:rPr>
+        <w:t xml:space="preserve">Attribute – </w:t>
+      </w:r>
+      <w:proofErr w:type="spellStart"/>
+      <w:r>
+        <w:rPr>
+          <w:i/>
+        </w:rPr>
+        <w:t>StaffID</w:t>
+      </w:r>
+      <w:proofErr w:type="spellEnd"/>
+    </w:p>
+    <w:p>
+      <w:pPr>
+        <w:rPr>
+          <w:i/>
+        </w:rPr>
+      </w:pPr>
+      <w:r>
+        <w:rPr>
+          <w:i/>
+        </w:rPr>
+        <w:tab/>
+      </w:r>
+      <w:r>
+        <w:rPr>
+          <w:i/>
+        </w:rPr>
+        <w:tab/>
+      </w:r>
+      <w:r>
+        <w:rPr>
+          <w:b/>
+        </w:rPr>
+        <w:t xml:space="preserve">Data Type – </w:t>
+      </w:r>
+      <w:proofErr w:type="gramStart"/>
+      <w:r>
+        <w:t>NUMBER</w:t>
+      </w:r>
+      <w:r>
+        <w:rPr>
+          <w:i/>
+        </w:rPr>
+        <w:t>(</w:t>
+      </w:r>
+      <w:proofErr w:type="gramEnd"/>
+      <w:r>
+        <w:rPr>
+          <w:i/>
+        </w:rPr>
+        <w:t>6</w:t>
+      </w:r>
+      <w:r>
+        <w:rPr>
+          <w:i/>
+        </w:rPr>
+        <w:t>)</w:t>
+      </w:r>
+    </w:p>
+    <w:p>
+      <w:pPr>
+        <w:rPr>
+          <w:i/>
+        </w:rPr>
+      </w:pPr>
+      <w:r>
+        <w:rPr>
+          <w:i/>
+        </w:rPr>
+        <w:tab/>
+      </w:r>
+      <w:r>
+        <w:rPr>
+          <w:i/>
+        </w:rPr>
+        <w:tab/>
+      </w:r>
+      <w:r>
+        <w:rPr>
+          <w:b/>
+        </w:rPr>
+        <w:t xml:space="preserve">Constraints </w:t>
+      </w:r>
+      <w:r>
+        <w:t xml:space="preserve">– </w:t>
+      </w:r>
+      <w:r>
+        <w:rPr>
+          <w:i/>
+        </w:rPr>
+        <w:t>FOREIGN KEY, NOT NULL</w:t>
+      </w:r>
+    </w:p>
+    <w:p>
+      <w:pPr>
+        <w:rPr>
+          <w:i/>
+        </w:rPr>
+      </w:pPr>
+    </w:p>
+    <w:p>
+      <w:pPr>
+        <w:rPr>
+          <w:i/>
+        </w:rPr>
+      </w:pPr>
+      <w:r>
+        <w:rPr>
+          <w:b/>
+        </w:rPr>
+        <w:t xml:space="preserve">Entity </w:t>
+      </w:r>
+      <w:r>
+        <w:t xml:space="preserve">– </w:t>
+      </w:r>
+      <w:r>
+        <w:rPr>
+          <w:i/>
+        </w:rPr>
+        <w:t>Booking</w:t>
+      </w:r>
+    </w:p>
+    <w:p>
+      <w:pPr>
+        <w:rPr>
+          <w:i/>
+        </w:rPr>
+      </w:pPr>
+      <w:r>
+        <w:rPr>
+          <w:i/>
+        </w:rPr>
+        <w:tab/>
+      </w:r>
+      <w:r>
+        <w:rPr>
+          <w:b/>
+        </w:rPr>
+        <w:t xml:space="preserve">Attribute – </w:t>
+      </w:r>
+      <w:proofErr w:type="spellStart"/>
+      <w:r>
+        <w:rPr>
+          <w:i/>
+        </w:rPr>
+        <w:t>LocationID</w:t>
+      </w:r>
+      <w:proofErr w:type="spellEnd"/>
+    </w:p>
+    <w:p>
+      <w:pPr>
+        <w:rPr>
+          <w:i/>
+        </w:rPr>
+      </w:pPr>
+      <w:r>
+        <w:rPr>
+          <w:i/>
+        </w:rPr>
+        <w:tab/>
+      </w:r>
+      <w:r>
+        <w:rPr>
+          <w:i/>
+        </w:rPr>
+        <w:tab/>
+      </w:r>
+      <w:r>
+        <w:rPr>
+          <w:b/>
+        </w:rPr>
+        <w:t xml:space="preserve">Data Type – </w:t>
+      </w:r>
+      <w:proofErr w:type="gramStart"/>
+      <w:r>
+        <w:rPr>
+          <w:i/>
+        </w:rPr>
+        <w:t>Number(</w:t>
+      </w:r>
+      <w:proofErr w:type="gramEnd"/>
+      <w:r>
+        <w:rPr>
+          <w:i/>
+        </w:rPr>
+        <w:t>6)</w:t>
+      </w:r>
+    </w:p>
+    <w:p>
+      <w:pPr>
+        <w:rPr>
+          <w:i/>
+        </w:rPr>
+      </w:pPr>
+      <w:r>
+        <w:rPr>
+          <w:i/>
+        </w:rPr>
+        <w:tab/>
+      </w:r>
+      <w:r>
+        <w:rPr>
+          <w:i/>
+        </w:rPr>
+        <w:tab/>
+      </w:r>
+      <w:r>
+        <w:rPr>
+          <w:b/>
+        </w:rPr>
+        <w:t xml:space="preserve">Constraints </w:t>
+      </w:r>
+      <w:r>
+        <w:t xml:space="preserve">– </w:t>
+      </w:r>
+      <w:r>
+        <w:rPr>
+          <w:i/>
+        </w:rPr>
+        <w:t>FOREIGN KEY, NOT NUL</w:t>
+      </w:r>
+      <w:r>
+        <w:rPr>
+          <w:i/>
+        </w:rPr>
+        <w:t>L</w:t>
+      </w:r>
+    </w:p>
+    <w:p>
+      <w:pPr>
+        <w:ind w:firstLine="720"/>
+        <w:rPr>
+          <w:i/>
+        </w:rPr>
+      </w:pPr>
+      <w:r>
+        <w:rPr>
+          <w:b/>
+        </w:rPr>
+        <w:t xml:space="preserve">Attribute – </w:t>
+      </w:r>
+      <w:proofErr w:type="spellStart"/>
+      <w:r>
+        <w:rPr>
+          <w:i/>
+        </w:rPr>
+        <w:t>EventID</w:t>
+      </w:r>
+      <w:proofErr w:type="spellEnd"/>
+    </w:p>
+    <w:p>
+      <w:pPr>
+        <w:rPr>
+          <w:i/>
+        </w:rPr>
+      </w:pPr>
+      <w:r>
+        <w:rPr>
+          <w:i/>
+        </w:rPr>
+        <w:tab/>
+      </w:r>
+      <w:r>
+        <w:rPr>
+          <w:i/>
+        </w:rPr>
+        <w:tab/>
+      </w:r>
+      <w:r>
+        <w:rPr>
+          <w:b/>
+        </w:rPr>
+        <w:t xml:space="preserve">Data Type – </w:t>
+      </w:r>
+      <w:proofErr w:type="gramStart"/>
+      <w:r>
+        <w:rPr>
+          <w:i/>
+        </w:rPr>
+        <w:t>Number(</w:t>
+      </w:r>
+      <w:proofErr w:type="gramEnd"/>
+      <w:r>
+        <w:rPr>
+          <w:i/>
+        </w:rPr>
+        <w:t>6)</w:t>
+      </w:r>
+    </w:p>
+    <w:p>
+      <w:pPr>
+        <w:rPr>
+          <w:i/>
+        </w:rPr>
+      </w:pPr>
+      <w:r>
+        <w:rPr>
+          <w:i/>
+        </w:rPr>
+        <w:tab/>
+      </w:r>
+      <w:r>
+        <w:rPr>
+          <w:i/>
+        </w:rPr>
+        <w:tab/>
+      </w:r>
+      <w:r>
+        <w:rPr>
+          <w:b/>
+        </w:rPr>
+        <w:t xml:space="preserve">Constraints </w:t>
+      </w:r>
+      <w:r>
+        <w:t xml:space="preserve">– </w:t>
+      </w:r>
+      <w:r>
+        <w:rPr>
+          <w:i/>
+        </w:rPr>
+        <w:t>FOREIGN KEY, NOT NUL</w:t>
+      </w:r>
+      <w:r>
+        <w:rPr>
+          <w:i/>
+        </w:rPr>
+        <w:t>L</w:t>
+      </w:r>
+    </w:p>
+    <w:p>
+      <w:pPr>
+        <w:ind w:firstLine="720"/>
+        <w:rPr>
+          <w:i/>
+        </w:rPr>
+      </w:pPr>
+      <w:r>
+        <w:rPr>
+          <w:b/>
+        </w:rPr>
+        <w:t xml:space="preserve">Attribute – </w:t>
+      </w:r>
+      <w:proofErr w:type="spellStart"/>
+      <w:r>
+        <w:rPr>
+          <w:i/>
+        </w:rPr>
+        <w:t>StartTime</w:t>
+      </w:r>
+      <w:proofErr w:type="spellEnd"/>
+    </w:p>
+    <w:p>
+      <w:pPr>
+        <w:rPr>
+          <w:i/>
+        </w:rPr>
+      </w:pPr>
+      <w:r>
+        <w:rPr>
+          <w:i/>
+        </w:rPr>
+        <w:tab/>
+      </w:r>
+      <w:r>
+        <w:rPr>
+          <w:i/>
+        </w:rPr>
+        <w:tab/>
+      </w:r>
+      <w:r>
+        <w:rPr>
+          <w:b/>
+        </w:rPr>
+        <w:t xml:space="preserve">Data Type – </w:t>
+      </w:r>
       <w:r>
         <w:rPr>
           <w:i/>
@@ -5011,884 +5707,210 @@
         <w:t xml:space="preserve">Constraints </w:t>
       </w:r>
       <w:r>
+        <w:t>–</w:t>
+      </w:r>
+      <w:r>
+        <w:rPr>
+          <w:i/>
+        </w:rPr>
+        <w:t xml:space="preserve"> NOT NULL</w:t>
+      </w:r>
+      <w:r>
+        <w:rPr>
+          <w:i/>
+        </w:rPr>
+        <w:t xml:space="preserve">, Default </w:t>
+      </w:r>
+      <w:proofErr w:type="spellStart"/>
+      <w:r>
+        <w:rPr>
+          <w:i/>
+        </w:rPr>
+        <w:t>Sysdate</w:t>
+      </w:r>
+      <w:proofErr w:type="spellEnd"/>
+    </w:p>
+    <w:p>
+      <w:pPr>
+        <w:ind w:firstLine="720"/>
+        <w:rPr>
+          <w:i/>
+        </w:rPr>
+      </w:pPr>
+      <w:r>
+        <w:rPr>
+          <w:b/>
+        </w:rPr>
+        <w:t xml:space="preserve">Attribute – </w:t>
+      </w:r>
+      <w:proofErr w:type="spellStart"/>
+      <w:r>
+        <w:rPr>
+          <w:i/>
+        </w:rPr>
+        <w:t>EndTime</w:t>
+      </w:r>
+      <w:proofErr w:type="spellEnd"/>
+    </w:p>
+    <w:p>
+      <w:pPr>
+        <w:rPr>
+          <w:i/>
+        </w:rPr>
+      </w:pPr>
+      <w:r>
+        <w:rPr>
+          <w:i/>
+        </w:rPr>
+        <w:tab/>
+      </w:r>
+      <w:r>
+        <w:rPr>
+          <w:i/>
+        </w:rPr>
+        <w:tab/>
+      </w:r>
+      <w:r>
+        <w:rPr>
+          <w:b/>
+        </w:rPr>
+        <w:t xml:space="preserve">Data Type – </w:t>
+      </w:r>
+      <w:r>
+        <w:rPr>
+          <w:i/>
+        </w:rPr>
+        <w:t>DATE</w:t>
+      </w:r>
+    </w:p>
+    <w:p>
+      <w:pPr>
+        <w:rPr>
+          <w:i/>
+        </w:rPr>
+      </w:pPr>
+      <w:r>
+        <w:rPr>
+          <w:i/>
+        </w:rPr>
+        <w:tab/>
+      </w:r>
+      <w:r>
+        <w:rPr>
+          <w:i/>
+        </w:rPr>
+        <w:tab/>
+      </w:r>
+      <w:r>
+        <w:rPr>
+          <w:b/>
+        </w:rPr>
+        <w:t xml:space="preserve">Constraints </w:t>
+      </w:r>
+      <w:r>
+        <w:t>–</w:t>
+      </w:r>
+      <w:r>
+        <w:rPr>
+          <w:i/>
+        </w:rPr>
+        <w:t xml:space="preserve"> NOT NULL</w:t>
+      </w:r>
+    </w:p>
+    <w:p>
+      <w:pPr>
+        <w:ind w:firstLine="720"/>
+        <w:rPr>
+          <w:i/>
+        </w:rPr>
+      </w:pPr>
+      <w:r>
+        <w:rPr>
+          <w:b/>
+        </w:rPr>
+        <w:t xml:space="preserve">Attribute – </w:t>
+      </w:r>
+      <w:proofErr w:type="spellStart"/>
+      <w:r>
+        <w:rPr>
+          <w:i/>
+        </w:rPr>
+        <w:t>BookingDate</w:t>
+      </w:r>
+      <w:proofErr w:type="spellEnd"/>
+    </w:p>
+    <w:p>
+      <w:pPr>
+        <w:rPr>
+          <w:i/>
+        </w:rPr>
+      </w:pPr>
+      <w:r>
+        <w:rPr>
+          <w:i/>
+        </w:rPr>
+        <w:tab/>
+      </w:r>
+      <w:r>
+        <w:rPr>
+          <w:i/>
+        </w:rPr>
+        <w:tab/>
+      </w:r>
+      <w:r>
+        <w:rPr>
+          <w:b/>
+        </w:rPr>
+        <w:t xml:space="preserve">Data Type – </w:t>
+      </w:r>
+      <w:r>
+        <w:rPr>
+          <w:i/>
+        </w:rPr>
+        <w:t>DATE</w:t>
+      </w:r>
+    </w:p>
+    <w:p>
+      <w:pPr>
+        <w:rPr>
+          <w:i/>
+        </w:rPr>
+      </w:pPr>
+      <w:r>
+        <w:rPr>
+          <w:i/>
+        </w:rPr>
+        <w:tab/>
+      </w:r>
+      <w:r>
+        <w:rPr>
+          <w:i/>
+        </w:rPr>
+        <w:tab/>
+      </w:r>
+      <w:r>
+        <w:rPr>
+          <w:b/>
+        </w:rPr>
+        <w:t xml:space="preserve">Constraints </w:t>
+      </w:r>
+      <w:r>
         <w:t xml:space="preserve">– </w:t>
       </w:r>
       <w:r>
         <w:rPr>
           <w:i/>
         </w:rPr>
-        <w:t>NOT NULL</w:t>
-      </w:r>
-    </w:p>
-    <w:p>
-      <w:pPr>
-        <w:ind w:firstLine="720"/>
-        <w:rPr>
-          <w:i/>
-        </w:rPr>
-      </w:pPr>
-      <w:r>
-        <w:rPr>
-          <w:b/>
-        </w:rPr>
-        <w:t xml:space="preserve">Attribute – </w:t>
+        <w:t xml:space="preserve">NOT NULL, Default </w:t>
       </w:r>
       <w:proofErr w:type="spellStart"/>
       <w:r>
         <w:rPr>
           <w:i/>
         </w:rPr>
-        <w:t>StartTime</w:t>
+        <w:t>Sysdate</w:t>
       </w:r>
       <w:proofErr w:type="spellEnd"/>
-    </w:p>
-    <w:p>
-      <w:pPr>
-        <w:rPr>
-          <w:i/>
-        </w:rPr>
-      </w:pPr>
-      <w:r>
-        <w:rPr>
-          <w:i/>
-        </w:rPr>
-        <w:tab/>
-      </w:r>
-      <w:r>
-        <w:rPr>
-          <w:i/>
-        </w:rPr>
-        <w:tab/>
-      </w:r>
-      <w:r>
-        <w:rPr>
-          <w:b/>
-        </w:rPr>
-        <w:t xml:space="preserve">Data Type – </w:t>
-      </w:r>
-      <w:r>
-        <w:rPr>
-          <w:i/>
-        </w:rPr>
-        <w:t>DATE</w:t>
-      </w:r>
-    </w:p>
-    <w:p>
-      <w:pPr>
-        <w:rPr>
-          <w:i/>
-        </w:rPr>
-      </w:pPr>
-      <w:r>
-        <w:rPr>
-          <w:i/>
-        </w:rPr>
-        <w:tab/>
-      </w:r>
-      <w:r>
-        <w:rPr>
-          <w:i/>
-        </w:rPr>
-        <w:tab/>
-      </w:r>
-      <w:r>
-        <w:rPr>
-          <w:b/>
-        </w:rPr>
-        <w:t xml:space="preserve">Constraints </w:t>
-      </w:r>
-      <w:r>
-        <w:t>–</w:t>
-      </w:r>
-      <w:r>
-        <w:rPr>
-          <w:i/>
-        </w:rPr>
-        <w:t xml:space="preserve"> NOT </w:t>
-      </w:r>
-      <w:r>
-        <w:rPr>
-          <w:i/>
-        </w:rPr>
-        <w:t>NUL</w:t>
-      </w:r>
-      <w:r>
-        <w:rPr>
-          <w:i/>
-        </w:rPr>
-        <w:t>L</w:t>
-      </w:r>
-    </w:p>
-    <w:p>
-      <w:pPr>
-        <w:ind w:firstLine="720"/>
-        <w:rPr>
-          <w:i/>
-        </w:rPr>
-      </w:pPr>
-      <w:r>
-        <w:rPr>
-          <w:b/>
-        </w:rPr>
-        <w:t xml:space="preserve">Attribute – </w:t>
-      </w:r>
-      <w:proofErr w:type="spellStart"/>
-      <w:r>
-        <w:rPr>
-          <w:i/>
-        </w:rPr>
-        <w:t>End</w:t>
-      </w:r>
-      <w:r>
-        <w:rPr>
-          <w:i/>
-        </w:rPr>
-        <w:t>Time</w:t>
-      </w:r>
-      <w:proofErr w:type="spellEnd"/>
-    </w:p>
-    <w:p>
-      <w:pPr>
-        <w:rPr>
-          <w:i/>
-        </w:rPr>
-      </w:pPr>
-      <w:r>
-        <w:rPr>
-          <w:i/>
-        </w:rPr>
-        <w:tab/>
-      </w:r>
-      <w:r>
-        <w:rPr>
-          <w:i/>
-        </w:rPr>
-        <w:tab/>
-      </w:r>
-      <w:r>
-        <w:rPr>
-          <w:b/>
-        </w:rPr>
-        <w:t xml:space="preserve">Data Type – </w:t>
-      </w:r>
-      <w:r>
-        <w:rPr>
-          <w:i/>
-        </w:rPr>
-        <w:t>DATE</w:t>
-      </w:r>
-    </w:p>
-    <w:p>
-      <w:pPr>
-        <w:rPr>
-          <w:i/>
-        </w:rPr>
-      </w:pPr>
-      <w:r>
-        <w:rPr>
-          <w:i/>
-        </w:rPr>
-        <w:tab/>
-      </w:r>
-      <w:r>
-        <w:rPr>
-          <w:i/>
-        </w:rPr>
-        <w:tab/>
-      </w:r>
-      <w:r>
-        <w:rPr>
-          <w:b/>
-        </w:rPr>
-        <w:t xml:space="preserve">Constraints </w:t>
-      </w:r>
-      <w:r>
-        <w:t>–</w:t>
-      </w:r>
-      <w:r>
-        <w:rPr>
-          <w:i/>
-        </w:rPr>
-        <w:t xml:space="preserve"> NOT NULL</w:t>
-      </w:r>
-    </w:p>
-    <w:p>
-      <w:pPr>
-        <w:ind w:firstLine="720"/>
-        <w:rPr>
-          <w:i/>
-        </w:rPr>
-      </w:pPr>
-      <w:r>
-        <w:rPr>
-          <w:b/>
-        </w:rPr>
-        <w:t xml:space="preserve">Attribute – </w:t>
-      </w:r>
-      <w:proofErr w:type="spellStart"/>
-      <w:r>
-        <w:rPr>
-          <w:i/>
-        </w:rPr>
-        <w:t>EventName</w:t>
-      </w:r>
-      <w:proofErr w:type="spellEnd"/>
-    </w:p>
-    <w:p>
-      <w:pPr>
-        <w:rPr>
-          <w:i/>
-        </w:rPr>
-      </w:pPr>
-      <w:r>
-        <w:rPr>
-          <w:i/>
-        </w:rPr>
-        <w:tab/>
-      </w:r>
-      <w:r>
-        <w:rPr>
-          <w:i/>
-        </w:rPr>
-        <w:tab/>
-      </w:r>
-      <w:r>
-        <w:rPr>
-          <w:b/>
-        </w:rPr>
-        <w:t xml:space="preserve">Data Type – </w:t>
-      </w:r>
-      <w:proofErr w:type="gramStart"/>
-      <w:r>
-        <w:rPr>
-          <w:i/>
-        </w:rPr>
-        <w:t>VARCHAR2</w:t>
-      </w:r>
-      <w:r>
-        <w:rPr>
-          <w:i/>
-        </w:rPr>
-        <w:t>(</w:t>
-      </w:r>
-      <w:proofErr w:type="gramEnd"/>
-      <w:r>
-        <w:rPr>
-          <w:i/>
-        </w:rPr>
-        <w:t>100)</w:t>
-      </w:r>
-    </w:p>
-    <w:p>
-      <w:pPr>
-        <w:rPr>
-          <w:i/>
-        </w:rPr>
-      </w:pPr>
-      <w:r>
-        <w:rPr>
-          <w:i/>
-        </w:rPr>
-        <w:tab/>
-      </w:r>
-      <w:r>
-        <w:rPr>
-          <w:i/>
-        </w:rPr>
-        <w:tab/>
-      </w:r>
-      <w:r>
-        <w:rPr>
-          <w:b/>
-        </w:rPr>
-        <w:t xml:space="preserve">Constraints </w:t>
-      </w:r>
-      <w:r>
-        <w:t xml:space="preserve">– </w:t>
-      </w:r>
-      <w:r>
-        <w:rPr>
-          <w:i/>
-        </w:rPr>
-        <w:t>NOT NULL</w:t>
-      </w:r>
-    </w:p>
-    <w:p>
-      <w:pPr>
-        <w:ind w:firstLine="720"/>
-        <w:rPr>
-          <w:i/>
-        </w:rPr>
-      </w:pPr>
-      <w:r>
-        <w:rPr>
-          <w:b/>
-        </w:rPr>
-        <w:t xml:space="preserve">Attribute – </w:t>
-      </w:r>
-      <w:proofErr w:type="spellStart"/>
-      <w:r>
-        <w:rPr>
-          <w:i/>
-        </w:rPr>
-        <w:t>EventPurpose</w:t>
-      </w:r>
-      <w:proofErr w:type="spellEnd"/>
-    </w:p>
-    <w:p>
-      <w:pPr>
-        <w:rPr>
-          <w:i/>
-        </w:rPr>
-      </w:pPr>
-      <w:r>
-        <w:rPr>
-          <w:i/>
-        </w:rPr>
-        <w:tab/>
-      </w:r>
-      <w:r>
-        <w:rPr>
-          <w:i/>
-        </w:rPr>
-        <w:tab/>
-      </w:r>
-      <w:r>
-        <w:rPr>
-          <w:b/>
-        </w:rPr>
-        <w:t xml:space="preserve">Data Type – </w:t>
-      </w:r>
-      <w:proofErr w:type="gramStart"/>
-      <w:r>
-        <w:rPr>
-          <w:i/>
-        </w:rPr>
-        <w:t>VARCHAR2</w:t>
-      </w:r>
-      <w:r>
-        <w:rPr>
-          <w:i/>
-        </w:rPr>
-        <w:t>(</w:t>
-      </w:r>
-      <w:proofErr w:type="gramEnd"/>
-      <w:r>
-        <w:rPr>
-          <w:i/>
-        </w:rPr>
-        <w:t>100)</w:t>
-      </w:r>
-    </w:p>
-    <w:p>
-      <w:pPr>
-        <w:rPr>
-          <w:i/>
-        </w:rPr>
-      </w:pPr>
-      <w:r>
-        <w:rPr>
-          <w:i/>
-        </w:rPr>
-        <w:tab/>
-      </w:r>
-      <w:r>
-        <w:rPr>
-          <w:i/>
-        </w:rPr>
-        <w:tab/>
-      </w:r>
-      <w:r>
-        <w:rPr>
-          <w:b/>
-        </w:rPr>
-        <w:t xml:space="preserve">Constraints </w:t>
-      </w:r>
-      <w:r>
-        <w:t xml:space="preserve">– </w:t>
-      </w:r>
-      <w:r>
-        <w:rPr>
-          <w:i/>
-        </w:rPr>
-        <w:t>DEFAULT NULL</w:t>
-      </w:r>
-    </w:p>
-    <w:p>
-      <w:pPr>
-        <w:ind w:firstLine="720"/>
-        <w:rPr>
-          <w:i/>
-        </w:rPr>
-      </w:pPr>
-      <w:r>
-        <w:rPr>
-          <w:b/>
-        </w:rPr>
-        <w:t xml:space="preserve">Attribute – </w:t>
-      </w:r>
-      <w:r>
-        <w:rPr>
-          <w:i/>
-        </w:rPr>
-        <w:t>Faculty</w:t>
-      </w:r>
-    </w:p>
-    <w:p>
-      <w:pPr>
-        <w:rPr>
-          <w:i/>
-        </w:rPr>
-      </w:pPr>
-      <w:r>
-        <w:rPr>
-          <w:i/>
-        </w:rPr>
-        <w:tab/>
-      </w:r>
-      <w:r>
-        <w:rPr>
-          <w:i/>
-        </w:rPr>
-        <w:tab/>
-      </w:r>
-      <w:r>
-        <w:rPr>
-          <w:b/>
-        </w:rPr>
-        <w:t xml:space="preserve">Data Type – </w:t>
-      </w:r>
-      <w:proofErr w:type="gramStart"/>
-      <w:r>
-        <w:rPr>
-          <w:i/>
-        </w:rPr>
-        <w:t>VARCHAR2</w:t>
-      </w:r>
-      <w:r>
-        <w:rPr>
-          <w:i/>
-        </w:rPr>
-        <w:t>(</w:t>
-      </w:r>
-      <w:proofErr w:type="gramEnd"/>
-      <w:r>
-        <w:rPr>
-          <w:i/>
-        </w:rPr>
-        <w:t>100)</w:t>
-      </w:r>
-    </w:p>
-    <w:p>
-      <w:pPr>
-        <w:rPr>
-          <w:i/>
-        </w:rPr>
-      </w:pPr>
-      <w:r>
-        <w:rPr>
-          <w:i/>
-        </w:rPr>
-        <w:tab/>
-      </w:r>
-      <w:r>
-        <w:rPr>
-          <w:i/>
-        </w:rPr>
-        <w:tab/>
-      </w:r>
-      <w:r>
-        <w:rPr>
-          <w:b/>
-        </w:rPr>
-        <w:t xml:space="preserve">Constraints </w:t>
-      </w:r>
-      <w:r>
-        <w:t xml:space="preserve">– </w:t>
-      </w:r>
-      <w:r>
-        <w:rPr>
-          <w:i/>
-        </w:rPr>
-        <w:t>DEFAULT NULL</w:t>
-      </w:r>
-    </w:p>
-    <w:p>
-      <w:pPr>
-        <w:ind w:firstLine="720"/>
-        <w:rPr>
-          <w:i/>
-        </w:rPr>
-      </w:pPr>
-      <w:r>
-        <w:rPr>
-          <w:b/>
-        </w:rPr>
-        <w:t xml:space="preserve">Attribute – </w:t>
-      </w:r>
-      <w:proofErr w:type="spellStart"/>
-      <w:r>
-        <w:rPr>
-          <w:i/>
-        </w:rPr>
-        <w:t>StaffID</w:t>
-      </w:r>
-      <w:proofErr w:type="spellEnd"/>
-    </w:p>
-    <w:p>
-      <w:pPr>
-        <w:rPr>
-          <w:i/>
-        </w:rPr>
-      </w:pPr>
-      <w:r>
-        <w:rPr>
-          <w:i/>
-        </w:rPr>
-        <w:tab/>
-      </w:r>
-      <w:r>
-        <w:rPr>
-          <w:i/>
-        </w:rPr>
-        <w:tab/>
-      </w:r>
-      <w:r>
-        <w:rPr>
-          <w:b/>
-        </w:rPr>
-        <w:t xml:space="preserve">Data Type – </w:t>
-      </w:r>
-      <w:proofErr w:type="gramStart"/>
-      <w:r>
-        <w:t>NUMBER</w:t>
-      </w:r>
-      <w:r>
-        <w:rPr>
-          <w:i/>
-        </w:rPr>
-        <w:t>(</w:t>
-      </w:r>
-      <w:proofErr w:type="gramEnd"/>
-      <w:r>
-        <w:rPr>
-          <w:i/>
-        </w:rPr>
-        <w:t>6</w:t>
-      </w:r>
-      <w:r>
-        <w:rPr>
-          <w:i/>
-        </w:rPr>
-        <w:t>)</w:t>
-      </w:r>
-    </w:p>
-    <w:p>
-      <w:pPr>
-        <w:rPr>
-          <w:i/>
-        </w:rPr>
-      </w:pPr>
-      <w:r>
-        <w:rPr>
-          <w:i/>
-        </w:rPr>
-        <w:tab/>
-      </w:r>
-      <w:r>
-        <w:rPr>
-          <w:i/>
-        </w:rPr>
-        <w:tab/>
-      </w:r>
-      <w:r>
-        <w:rPr>
-          <w:b/>
-        </w:rPr>
-        <w:t xml:space="preserve">Constraints </w:t>
-      </w:r>
-      <w:r>
-        <w:t xml:space="preserve">– </w:t>
-      </w:r>
-      <w:r>
-        <w:rPr>
-          <w:i/>
-        </w:rPr>
-        <w:t>FOREIGN KEY, NOT NULL</w:t>
-      </w:r>
-    </w:p>
-    <w:p>
-      <w:pPr>
-        <w:rPr>
-          <w:i/>
-        </w:rPr>
-      </w:pPr>
-    </w:p>
-    <w:p>
-      <w:pPr>
-        <w:rPr>
-          <w:i/>
-        </w:rPr>
-      </w:pPr>
-      <w:r>
-        <w:rPr>
-          <w:b/>
-        </w:rPr>
-        <w:t xml:space="preserve">Entity </w:t>
-      </w:r>
-      <w:r>
-        <w:t xml:space="preserve">– </w:t>
-      </w:r>
-      <w:r>
-        <w:rPr>
-          <w:i/>
-        </w:rPr>
-        <w:t>Booking</w:t>
-      </w:r>
-    </w:p>
-    <w:p>
-      <w:pPr>
-        <w:rPr>
-          <w:i/>
-        </w:rPr>
-      </w:pPr>
-      <w:r>
-        <w:rPr>
-          <w:i/>
-        </w:rPr>
-        <w:tab/>
-      </w:r>
-      <w:r>
-        <w:rPr>
-          <w:b/>
-        </w:rPr>
-        <w:t xml:space="preserve">Attribute – </w:t>
-      </w:r>
-      <w:proofErr w:type="spellStart"/>
-      <w:r>
-        <w:rPr>
-          <w:i/>
-        </w:rPr>
-        <w:t>LocationID</w:t>
-      </w:r>
-      <w:proofErr w:type="spellEnd"/>
-    </w:p>
-    <w:p>
-      <w:pPr>
-        <w:rPr>
-          <w:i/>
-        </w:rPr>
-      </w:pPr>
-      <w:r>
-        <w:rPr>
-          <w:i/>
-        </w:rPr>
-        <w:tab/>
-      </w:r>
-      <w:r>
-        <w:rPr>
-          <w:i/>
-        </w:rPr>
-        <w:tab/>
-      </w:r>
-      <w:r>
-        <w:rPr>
-          <w:b/>
-        </w:rPr>
-        <w:t xml:space="preserve">Data Type – </w:t>
-      </w:r>
-      <w:proofErr w:type="gramStart"/>
-      <w:r>
-        <w:rPr>
-          <w:i/>
-        </w:rPr>
-        <w:t>Number(</w:t>
-      </w:r>
-      <w:proofErr w:type="gramEnd"/>
-      <w:r>
-        <w:rPr>
-          <w:i/>
-        </w:rPr>
-        <w:t>6)</w:t>
-      </w:r>
-    </w:p>
-    <w:p>
-      <w:pPr>
-        <w:rPr>
-          <w:i/>
-        </w:rPr>
-      </w:pPr>
-      <w:r>
-        <w:rPr>
-          <w:i/>
-        </w:rPr>
-        <w:tab/>
-      </w:r>
-      <w:r>
-        <w:rPr>
-          <w:i/>
-        </w:rPr>
-        <w:tab/>
-      </w:r>
-      <w:r>
-        <w:rPr>
-          <w:b/>
-        </w:rPr>
-        <w:t xml:space="preserve">Constraints </w:t>
-      </w:r>
-      <w:r>
-        <w:t xml:space="preserve">– </w:t>
-      </w:r>
-      <w:r>
-        <w:rPr>
-          <w:i/>
-        </w:rPr>
-        <w:t>FOREIGN KEY, NOT NUL</w:t>
-      </w:r>
-      <w:r>
-        <w:rPr>
-          <w:i/>
-        </w:rPr>
-        <w:t>L</w:t>
-      </w:r>
-    </w:p>
-    <w:p>
-      <w:pPr>
-        <w:ind w:firstLine="720"/>
-        <w:rPr>
-          <w:i/>
-        </w:rPr>
-      </w:pPr>
-      <w:r>
-        <w:rPr>
-          <w:b/>
-        </w:rPr>
-        <w:t xml:space="preserve">Attribute – </w:t>
-      </w:r>
-      <w:proofErr w:type="spellStart"/>
-      <w:r>
-        <w:rPr>
-          <w:i/>
-        </w:rPr>
-        <w:t>EventID</w:t>
-      </w:r>
-      <w:proofErr w:type="spellEnd"/>
-    </w:p>
-    <w:p>
-      <w:pPr>
-        <w:rPr>
-          <w:i/>
-        </w:rPr>
-      </w:pPr>
-      <w:r>
-        <w:rPr>
-          <w:i/>
-        </w:rPr>
-        <w:tab/>
-      </w:r>
-      <w:r>
-        <w:rPr>
-          <w:i/>
-        </w:rPr>
-        <w:tab/>
-      </w:r>
-      <w:r>
-        <w:rPr>
-          <w:b/>
-        </w:rPr>
-        <w:t xml:space="preserve">Data Type – </w:t>
-      </w:r>
-      <w:proofErr w:type="gramStart"/>
-      <w:r>
-        <w:rPr>
-          <w:i/>
-        </w:rPr>
-        <w:t>Number(</w:t>
-      </w:r>
-      <w:proofErr w:type="gramEnd"/>
-      <w:r>
-        <w:rPr>
-          <w:i/>
-        </w:rPr>
-        <w:t>6)</w:t>
-      </w:r>
-    </w:p>
-    <w:p>
-      <w:pPr>
-        <w:rPr>
-          <w:i/>
-        </w:rPr>
-      </w:pPr>
-      <w:r>
-        <w:rPr>
-          <w:i/>
-        </w:rPr>
-        <w:tab/>
-      </w:r>
-      <w:r>
-        <w:rPr>
-          <w:i/>
-        </w:rPr>
-        <w:tab/>
-      </w:r>
-      <w:r>
-        <w:rPr>
-          <w:b/>
-        </w:rPr>
-        <w:t xml:space="preserve">Constraints </w:t>
-      </w:r>
-      <w:r>
-        <w:t xml:space="preserve">– </w:t>
-      </w:r>
-      <w:r>
-        <w:rPr>
-          <w:i/>
-        </w:rPr>
-        <w:t>FOREIGN KEY, NOT NUL</w:t>
-      </w:r>
-      <w:r>
-        <w:rPr>
-          <w:i/>
-        </w:rPr>
-        <w:t>L</w:t>
-      </w:r>
-    </w:p>
-    <w:p>
-      <w:pPr>
-        <w:rPr>
-          <w:i/>
-        </w:rPr>
-      </w:pPr>
-      <w:bookmarkStart w:id="0" w:name="_GoBack"/>
-      <w:bookmarkEnd w:id="0"/>
-    </w:p>
-    <w:p>
-      <w:pPr>
-        <w:rPr>
-          <w:i/>
-        </w:rPr>
-      </w:pPr>
-    </w:p>
-    <w:p>
-      <w:pPr>
-        <w:rPr>
-          <w:i/>
-        </w:rPr>
-      </w:pPr>
-    </w:p>
-    <w:p>
-      <w:pPr>
-        <w:rPr>
-          <w:i/>
-        </w:rPr>
-      </w:pPr>
-    </w:p>
-    <w:p>
-      <w:pPr>
-        <w:rPr>
-          <w:i/>
-        </w:rPr>
-      </w:pPr>
     </w:p>
     <w:p>
       <w:pPr>

</xml_diff>